<commit_message>
preped for grading week 3 stuff
</commit_message>
<xml_diff>
--- a/201-8 (W25)/week 2 intro to vectors/W25 lab 2 quiz.docx
+++ b/201-8 (W25)/week 2 intro to vectors/W25 lab 2 quiz.docx
@@ -6,6 +6,14 @@
       <w:tblPr>
         <w:tblStyle w:val="TableGrid"/>
         <w:tblW w:w="0" w:type="auto"/>
+        <w:tblBorders>
+          <w:top w:val="none" w:sz="0" w:space="0" w:color="auto"/>
+          <w:left w:val="none" w:sz="0" w:space="0" w:color="auto"/>
+          <w:bottom w:val="none" w:sz="0" w:space="0" w:color="auto"/>
+          <w:right w:val="none" w:sz="0" w:space="0" w:color="auto"/>
+          <w:insideH w:val="none" w:sz="0" w:space="0" w:color="auto"/>
+          <w:insideV w:val="none" w:sz="0" w:space="0" w:color="auto"/>
+        </w:tblBorders>
         <w:tblLook w:val="04A0" w:firstRow="1" w:lastRow="0" w:firstColumn="1" w:lastColumn="0" w:noHBand="0" w:noVBand="1"/>
       </w:tblPr>
       <w:tblGrid>
@@ -121,312 +129,328 @@
       </w:pPr>
       <m:oMathPara>
         <m:oMath>
-          <m:r>
-            <w:rPr>
-              <w:rFonts w:ascii="Cambria Math" w:hAnsi="Cambria Math"/>
-            </w:rPr>
-            <m:t>■(</m:t>
-          </m:r>
-          <m:acc>
-            <m:accPr>
-              <m:chr m:val="⃗"/>
+          <m:m>
+            <m:mPr>
+              <m:mcs>
+                <m:mc>
+                  <m:mcPr>
+                    <m:count m:val="3"/>
+                    <m:mcJc m:val="center"/>
+                  </m:mcPr>
+                </m:mc>
+              </m:mcs>
               <m:ctrlPr>
                 <w:rPr>
                   <w:rFonts w:ascii="Cambria Math" w:hAnsi="Cambria Math"/>
                   <w:i/>
                 </w:rPr>
               </m:ctrlPr>
-            </m:accPr>
-            <m:e>
-              <m:r>
-                <w:rPr>
-                  <w:rFonts w:ascii="Cambria Math" w:hAnsi="Cambria Math"/>
-                </w:rPr>
-                <m:t>F</m:t>
-              </m:r>
-            </m:e>
-          </m:acc>
-          <m:r>
-            <w:rPr>
-              <w:rFonts w:ascii="Cambria Math" w:hAnsi="Cambria Math"/>
-            </w:rPr>
-            <m:t>=m</m:t>
-          </m:r>
-          <m:acc>
-            <m:accPr>
-              <m:chr m:val="⃗"/>
-              <m:ctrlPr>
-                <w:rPr>
-                  <w:rFonts w:ascii="Cambria Math" w:hAnsi="Cambria Math"/>
-                  <w:i/>
-                </w:rPr>
-              </m:ctrlPr>
-            </m:accPr>
-            <m:e>
-              <m:r>
-                <w:rPr>
-                  <w:rFonts w:ascii="Cambria Math" w:hAnsi="Cambria Math"/>
-                </w:rPr>
-                <m:t>a</m:t>
-              </m:r>
-            </m:e>
-          </m:acc>
-          <m:r>
-            <w:rPr>
-              <w:rFonts w:ascii="Cambria Math" w:hAnsi="Cambria Math"/>
-            </w:rPr>
-            <m:t>=ma</m:t>
-          </m:r>
-          <m:d>
-            <m:dPr>
-              <m:ctrlPr>
-                <w:rPr>
-                  <w:rFonts w:ascii="Cambria Math" w:hAnsi="Cambria Math"/>
-                  <w:i/>
-                </w:rPr>
-              </m:ctrlPr>
-            </m:dPr>
-            <m:e>
-              <m:func>
-                <m:funcPr>
-                  <m:ctrlPr>
-                    <w:rPr>
-                      <w:rFonts w:ascii="Cambria Math" w:hAnsi="Cambria Math"/>
-                      <w:i/>
-                    </w:rPr>
-                  </m:ctrlPr>
-                </m:funcPr>
-                <m:fName>
-                  <m:r>
-                    <m:rPr>
-                      <m:sty m:val="p"/>
-                    </m:rPr>
-                    <w:rPr>
-                      <w:rFonts w:ascii="Cambria Math" w:hAnsi="Cambria Math"/>
-                    </w:rPr>
-                    <m:t>cos</m:t>
-                  </m:r>
-                </m:fName>
-                <m:e>
-                  <m:r>
-                    <w:rPr>
-                      <w:rFonts w:ascii="Cambria Math" w:hAnsi="Cambria Math"/>
-                    </w:rPr>
-                    <m:t>θ</m:t>
-                  </m:r>
-                </m:e>
-              </m:func>
-              <m:acc>
-                <m:accPr>
-                  <m:ctrlPr>
-                    <w:rPr>
-                      <w:rFonts w:ascii="Cambria Math" w:hAnsi="Cambria Math"/>
-                      <w:i/>
-                    </w:rPr>
-                  </m:ctrlPr>
-                </m:accPr>
-                <m:e>
-                  <m:r>
-                    <w:rPr>
-                      <w:rFonts w:ascii="Cambria Math" w:hAnsi="Cambria Math"/>
-                    </w:rPr>
-                    <m:t>x</m:t>
-                  </m:r>
-                </m:e>
-              </m:acc>
-              <m:r>
-                <w:rPr>
-                  <w:rFonts w:ascii="Cambria Math" w:hAnsi="Cambria Math"/>
-                </w:rPr>
-                <m:t>+</m:t>
-              </m:r>
-              <m:func>
-                <m:funcPr>
-                  <m:ctrlPr>
-                    <w:rPr>
-                      <w:rFonts w:ascii="Cambria Math" w:hAnsi="Cambria Math"/>
-                      <w:i/>
-                    </w:rPr>
-                  </m:ctrlPr>
-                </m:funcPr>
-                <m:fName>
-                  <m:r>
-                    <m:rPr>
-                      <m:sty m:val="p"/>
-                    </m:rPr>
-                    <w:rPr>
-                      <w:rFonts w:ascii="Cambria Math" w:hAnsi="Cambria Math"/>
-                    </w:rPr>
-                    <m:t>sin</m:t>
-                  </m:r>
-                </m:fName>
-                <m:e>
-                  <m:r>
-                    <w:rPr>
-                      <w:rFonts w:ascii="Cambria Math" w:hAnsi="Cambria Math"/>
-                    </w:rPr>
-                    <m:t>θ</m:t>
-                  </m:r>
-                </m:e>
-              </m:func>
-              <m:acc>
-                <m:accPr>
-                  <m:ctrlPr>
-                    <w:rPr>
-                      <w:rFonts w:ascii="Cambria Math" w:hAnsi="Cambria Math"/>
-                      <w:i/>
-                    </w:rPr>
-                  </m:ctrlPr>
-                </m:accPr>
-                <m:e>
-                  <m:r>
-                    <w:rPr>
-                      <w:rFonts w:ascii="Cambria Math" w:hAnsi="Cambria Math"/>
-                    </w:rPr>
-                    <m:t>y</m:t>
-                  </m:r>
-                </m:e>
-              </m:acc>
-            </m:e>
-          </m:d>
-          <m:r>
-            <w:rPr>
-              <w:rFonts w:ascii="Cambria Math" w:hAnsi="Cambria Math"/>
-            </w:rPr>
-            <m:t>&amp;gravitational accelaration≡9.8</m:t>
-          </m:r>
-          <m:f>
-            <m:fPr>
-              <m:ctrlPr>
-                <w:rPr>
-                  <w:rFonts w:ascii="Cambria Math" w:hAnsi="Cambria Math"/>
-                  <w:i/>
-                </w:rPr>
-              </m:ctrlPr>
-            </m:fPr>
-            <m:num>
-              <m:r>
-                <w:rPr>
-                  <w:rFonts w:ascii="Cambria Math" w:hAnsi="Cambria Math"/>
-                </w:rPr>
-                <m:t>m</m:t>
-              </m:r>
-            </m:num>
-            <m:den>
-              <m:sSup>
-                <m:sSupPr>
-                  <m:ctrlPr>
-                    <w:rPr>
-                      <w:rFonts w:ascii="Cambria Math" w:hAnsi="Cambria Math"/>
-                      <w:i/>
-                    </w:rPr>
-                  </m:ctrlPr>
-                </m:sSupPr>
-                <m:e>
-                  <m:r>
-                    <w:rPr>
-                      <w:rFonts w:ascii="Cambria Math" w:hAnsi="Cambria Math"/>
-                    </w:rPr>
-                    <m:t>s</m:t>
-                  </m:r>
-                </m:e>
-                <m:sup>
-                  <m:r>
-                    <w:rPr>
-                      <w:rFonts w:ascii="Cambria Math" w:hAnsi="Cambria Math"/>
-                    </w:rPr>
-                    <m:t>2</m:t>
-                  </m:r>
-                </m:sup>
-              </m:sSup>
-            </m:den>
-          </m:f>
-          <m:r>
-            <w:rPr>
-              <w:rFonts w:ascii="Cambria Math" w:hAnsi="Cambria Math"/>
-            </w:rPr>
-            <m:t>&amp;c=</m:t>
-          </m:r>
-          <m:rad>
-            <m:radPr>
-              <m:degHide m:val="1"/>
-              <m:ctrlPr>
-                <w:rPr>
-                  <w:rFonts w:ascii="Cambria Math" w:hAnsi="Cambria Math"/>
-                  <w:i/>
-                </w:rPr>
-              </m:ctrlPr>
-            </m:radPr>
-            <m:deg/>
-            <m:e>
-              <m:sSup>
-                <m:sSupPr>
-                  <m:ctrlPr>
-                    <w:rPr>
-                      <w:rFonts w:ascii="Cambria Math" w:hAnsi="Cambria Math"/>
-                      <w:i/>
-                    </w:rPr>
-                  </m:ctrlPr>
-                </m:sSupPr>
-                <m:e>
-                  <m:r>
-                    <w:rPr>
-                      <w:rFonts w:ascii="Cambria Math" w:hAnsi="Cambria Math"/>
-                    </w:rPr>
-                    <m:t>a</m:t>
-                  </m:r>
-                </m:e>
-                <m:sup>
-                  <m:r>
-                    <w:rPr>
-                      <w:rFonts w:ascii="Cambria Math" w:hAnsi="Cambria Math"/>
-                    </w:rPr>
-                    <m:t>2</m:t>
-                  </m:r>
-                </m:sup>
-              </m:sSup>
-              <m:r>
-                <w:rPr>
-                  <w:rFonts w:ascii="Cambria Math" w:hAnsi="Cambria Math"/>
-                </w:rPr>
-                <m:t>+</m:t>
-              </m:r>
-              <m:sSup>
-                <m:sSupPr>
-                  <m:ctrlPr>
-                    <w:rPr>
-                      <w:rFonts w:ascii="Cambria Math" w:hAnsi="Cambria Math"/>
-                      <w:i/>
-                    </w:rPr>
-                  </m:ctrlPr>
-                </m:sSupPr>
-                <m:e>
-                  <m:r>
-                    <w:rPr>
-                      <w:rFonts w:ascii="Cambria Math" w:hAnsi="Cambria Math"/>
-                    </w:rPr>
-                    <m:t>b</m:t>
-                  </m:r>
-                </m:e>
-                <m:sup>
-                  <m:r>
-                    <w:rPr>
-                      <w:rFonts w:ascii="Cambria Math" w:hAnsi="Cambria Math"/>
-                    </w:rPr>
-                    <m:t>2</m:t>
-                  </m:r>
-                </m:sup>
-              </m:sSup>
-            </m:e>
-          </m:rad>
-          <m:r>
-            <w:rPr>
-              <w:rFonts w:ascii="Cambria Math" w:hAnsi="Cambria Math"/>
-            </w:rPr>
-            <m:t xml:space="preserve">) </m:t>
-          </m:r>
+            </m:mPr>
+            <m:mr>
+              <m:e>
+                <m:acc>
+                  <m:accPr>
+                    <m:chr m:val="⃗"/>
+                    <m:ctrlPr>
+                      <w:rPr>
+                        <w:rFonts w:ascii="Cambria Math" w:hAnsi="Cambria Math"/>
+                        <w:i/>
+                      </w:rPr>
+                    </m:ctrlPr>
+                  </m:accPr>
+                  <m:e>
+                    <m:r>
+                      <w:rPr>
+                        <w:rFonts w:ascii="Cambria Math" w:hAnsi="Cambria Math"/>
+                      </w:rPr>
+                      <m:t>F</m:t>
+                    </m:r>
+                  </m:e>
+                </m:acc>
+                <m:r>
+                  <w:rPr>
+                    <w:rFonts w:ascii="Cambria Math" w:hAnsi="Cambria Math"/>
+                  </w:rPr>
+                  <m:t>=m</m:t>
+                </m:r>
+                <m:acc>
+                  <m:accPr>
+                    <m:chr m:val="⃗"/>
+                    <m:ctrlPr>
+                      <w:rPr>
+                        <w:rFonts w:ascii="Cambria Math" w:hAnsi="Cambria Math"/>
+                        <w:i/>
+                      </w:rPr>
+                    </m:ctrlPr>
+                  </m:accPr>
+                  <m:e>
+                    <m:r>
+                      <w:rPr>
+                        <w:rFonts w:ascii="Cambria Math" w:hAnsi="Cambria Math"/>
+                      </w:rPr>
+                      <m:t>a</m:t>
+                    </m:r>
+                  </m:e>
+                </m:acc>
+                <m:r>
+                  <w:rPr>
+                    <w:rFonts w:ascii="Cambria Math" w:hAnsi="Cambria Math"/>
+                  </w:rPr>
+                  <m:t>=ma</m:t>
+                </m:r>
+                <m:d>
+                  <m:dPr>
+                    <m:ctrlPr>
+                      <w:rPr>
+                        <w:rFonts w:ascii="Cambria Math" w:hAnsi="Cambria Math"/>
+                        <w:i/>
+                      </w:rPr>
+                    </m:ctrlPr>
+                  </m:dPr>
+                  <m:e>
+                    <m:func>
+                      <m:funcPr>
+                        <m:ctrlPr>
+                          <w:rPr>
+                            <w:rFonts w:ascii="Cambria Math" w:hAnsi="Cambria Math"/>
+                            <w:i/>
+                          </w:rPr>
+                        </m:ctrlPr>
+                      </m:funcPr>
+                      <m:fName>
+                        <m:r>
+                          <m:rPr>
+                            <m:sty m:val="p"/>
+                          </m:rPr>
+                          <w:rPr>
+                            <w:rFonts w:ascii="Cambria Math" w:hAnsi="Cambria Math"/>
+                          </w:rPr>
+                          <m:t>cos</m:t>
+                        </m:r>
+                      </m:fName>
+                      <m:e>
+                        <m:r>
+                          <w:rPr>
+                            <w:rFonts w:ascii="Cambria Math" w:hAnsi="Cambria Math"/>
+                          </w:rPr>
+                          <m:t>θ</m:t>
+                        </m:r>
+                      </m:e>
+                    </m:func>
+                    <m:acc>
+                      <m:accPr>
+                        <m:ctrlPr>
+                          <w:rPr>
+                            <w:rFonts w:ascii="Cambria Math" w:hAnsi="Cambria Math"/>
+                            <w:i/>
+                          </w:rPr>
+                        </m:ctrlPr>
+                      </m:accPr>
+                      <m:e>
+                        <m:r>
+                          <w:rPr>
+                            <w:rFonts w:ascii="Cambria Math" w:hAnsi="Cambria Math"/>
+                          </w:rPr>
+                          <m:t>x</m:t>
+                        </m:r>
+                      </m:e>
+                    </m:acc>
+                    <m:r>
+                      <w:rPr>
+                        <w:rFonts w:ascii="Cambria Math" w:hAnsi="Cambria Math"/>
+                      </w:rPr>
+                      <m:t>+</m:t>
+                    </m:r>
+                    <m:func>
+                      <m:funcPr>
+                        <m:ctrlPr>
+                          <w:rPr>
+                            <w:rFonts w:ascii="Cambria Math" w:hAnsi="Cambria Math"/>
+                            <w:i/>
+                          </w:rPr>
+                        </m:ctrlPr>
+                      </m:funcPr>
+                      <m:fName>
+                        <m:r>
+                          <m:rPr>
+                            <m:sty m:val="p"/>
+                          </m:rPr>
+                          <w:rPr>
+                            <w:rFonts w:ascii="Cambria Math" w:hAnsi="Cambria Math"/>
+                          </w:rPr>
+                          <m:t>sin</m:t>
+                        </m:r>
+                      </m:fName>
+                      <m:e>
+                        <m:r>
+                          <w:rPr>
+                            <w:rFonts w:ascii="Cambria Math" w:hAnsi="Cambria Math"/>
+                          </w:rPr>
+                          <m:t>θ</m:t>
+                        </m:r>
+                      </m:e>
+                    </m:func>
+                    <m:acc>
+                      <m:accPr>
+                        <m:ctrlPr>
+                          <w:rPr>
+                            <w:rFonts w:ascii="Cambria Math" w:hAnsi="Cambria Math"/>
+                            <w:i/>
+                          </w:rPr>
+                        </m:ctrlPr>
+                      </m:accPr>
+                      <m:e>
+                        <m:r>
+                          <w:rPr>
+                            <w:rFonts w:ascii="Cambria Math" w:hAnsi="Cambria Math"/>
+                          </w:rPr>
+                          <m:t>y</m:t>
+                        </m:r>
+                      </m:e>
+                    </m:acc>
+                  </m:e>
+                </m:d>
+              </m:e>
+              <m:e>
+                <m:r>
+                  <w:rPr>
+                    <w:rFonts w:ascii="Cambria Math" w:hAnsi="Cambria Math"/>
+                  </w:rPr>
+                  <m:t>gravitational accelaration≡9.8</m:t>
+                </m:r>
+                <m:f>
+                  <m:fPr>
+                    <m:ctrlPr>
+                      <w:rPr>
+                        <w:rFonts w:ascii="Cambria Math" w:hAnsi="Cambria Math"/>
+                        <w:i/>
+                      </w:rPr>
+                    </m:ctrlPr>
+                  </m:fPr>
+                  <m:num>
+                    <m:r>
+                      <w:rPr>
+                        <w:rFonts w:ascii="Cambria Math" w:hAnsi="Cambria Math"/>
+                      </w:rPr>
+                      <m:t>m</m:t>
+                    </m:r>
+                  </m:num>
+                  <m:den>
+                    <m:sSup>
+                      <m:sSupPr>
+                        <m:ctrlPr>
+                          <w:rPr>
+                            <w:rFonts w:ascii="Cambria Math" w:hAnsi="Cambria Math"/>
+                            <w:i/>
+                          </w:rPr>
+                        </m:ctrlPr>
+                      </m:sSupPr>
+                      <m:e>
+                        <m:r>
+                          <w:rPr>
+                            <w:rFonts w:ascii="Cambria Math" w:hAnsi="Cambria Math"/>
+                          </w:rPr>
+                          <m:t>s</m:t>
+                        </m:r>
+                      </m:e>
+                      <m:sup>
+                        <m:r>
+                          <w:rPr>
+                            <w:rFonts w:ascii="Cambria Math" w:hAnsi="Cambria Math"/>
+                          </w:rPr>
+                          <m:t>2</m:t>
+                        </m:r>
+                      </m:sup>
+                    </m:sSup>
+                  </m:den>
+                </m:f>
+              </m:e>
+              <m:e>
+                <m:r>
+                  <w:rPr>
+                    <w:rFonts w:ascii="Cambria Math" w:hAnsi="Cambria Math"/>
+                  </w:rPr>
+                  <m:t>c=</m:t>
+                </m:r>
+                <m:rad>
+                  <m:radPr>
+                    <m:degHide m:val="1"/>
+                    <m:ctrlPr>
+                      <w:rPr>
+                        <w:rFonts w:ascii="Cambria Math" w:hAnsi="Cambria Math"/>
+                        <w:i/>
+                      </w:rPr>
+                    </m:ctrlPr>
+                  </m:radPr>
+                  <m:deg/>
+                  <m:e>
+                    <m:sSup>
+                      <m:sSupPr>
+                        <m:ctrlPr>
+                          <w:rPr>
+                            <w:rFonts w:ascii="Cambria Math" w:hAnsi="Cambria Math"/>
+                            <w:i/>
+                          </w:rPr>
+                        </m:ctrlPr>
+                      </m:sSupPr>
+                      <m:e>
+                        <m:r>
+                          <w:rPr>
+                            <w:rFonts w:ascii="Cambria Math" w:hAnsi="Cambria Math"/>
+                          </w:rPr>
+                          <m:t>a</m:t>
+                        </m:r>
+                      </m:e>
+                      <m:sup>
+                        <m:r>
+                          <w:rPr>
+                            <w:rFonts w:ascii="Cambria Math" w:hAnsi="Cambria Math"/>
+                          </w:rPr>
+                          <m:t>2</m:t>
+                        </m:r>
+                      </m:sup>
+                    </m:sSup>
+                    <m:r>
+                      <w:rPr>
+                        <w:rFonts w:ascii="Cambria Math" w:hAnsi="Cambria Math"/>
+                      </w:rPr>
+                      <m:t>+</m:t>
+                    </m:r>
+                    <m:sSup>
+                      <m:sSupPr>
+                        <m:ctrlPr>
+                          <w:rPr>
+                            <w:rFonts w:ascii="Cambria Math" w:hAnsi="Cambria Math"/>
+                            <w:i/>
+                          </w:rPr>
+                        </m:ctrlPr>
+                      </m:sSupPr>
+                      <m:e>
+                        <m:r>
+                          <w:rPr>
+                            <w:rFonts w:ascii="Cambria Math" w:hAnsi="Cambria Math"/>
+                          </w:rPr>
+                          <m:t>b</m:t>
+                        </m:r>
+                      </m:e>
+                      <m:sup>
+                        <m:r>
+                          <w:rPr>
+                            <w:rFonts w:ascii="Cambria Math" w:hAnsi="Cambria Math"/>
+                          </w:rPr>
+                          <m:t>2</m:t>
+                        </m:r>
+                      </m:sup>
+                    </m:sSup>
+                  </m:e>
+                </m:rad>
+              </m:e>
+            </m:mr>
+          </m:m>
         </m:oMath>
       </m:oMathPara>
+      <w:bookmarkStart w:id="0" w:name="_GoBack"/>
+      <w:bookmarkEnd w:id="0"/>
     </w:p>
     <w:p>
       <w:pPr>
@@ -1403,8 +1427,6 @@
           <w:rFonts w:ascii="Cambria Math" w:eastAsiaTheme="minorEastAsia" w:hAnsi="Cambria Math"/>
         </w:rPr>
       </w:pPr>
-      <w:bookmarkStart w:id="0" w:name="_GoBack"/>
-      <w:bookmarkEnd w:id="0"/>
     </w:p>
     <w:p>
       <w:pPr>
@@ -1473,21 +1495,19 @@
         <w:rPr>
           <w:rFonts w:ascii="Cambria Math" w:eastAsiaTheme="minorEastAsia" w:hAnsi="Cambria Math"/>
         </w:rPr>
-        <w:t xml:space="preserve"> (AKA </w:t>
-      </w:r>
-      <w:proofErr w:type="gramStart"/>
-      <w:r>
-        <w:rPr>
-          <w:rFonts w:ascii="Cambria Math" w:eastAsiaTheme="minorEastAsia" w:hAnsi="Cambria Math"/>
-        </w:rPr>
-        <w:t>arctangent)to</w:t>
-      </w:r>
-      <w:proofErr w:type="gramEnd"/>
-      <w:r>
-        <w:rPr>
-          <w:rFonts w:ascii="Cambria Math" w:eastAsiaTheme="minorEastAsia" w:hAnsi="Cambria Math"/>
-        </w:rPr>
-        <w:t xml:space="preserve"> find the angle of </w:t>
+        <w:t xml:space="preserve"> (AKA arctangent)</w:t>
+      </w:r>
+      <w:r>
+        <w:rPr>
+          <w:rFonts w:ascii="Cambria Math" w:eastAsiaTheme="minorEastAsia" w:hAnsi="Cambria Math"/>
+        </w:rPr>
+        <w:t xml:space="preserve"> </w:t>
+      </w:r>
+      <w:r>
+        <w:rPr>
+          <w:rFonts w:ascii="Cambria Math" w:eastAsiaTheme="minorEastAsia" w:hAnsi="Cambria Math"/>
+        </w:rPr>
+        <w:t xml:space="preserve">to find the angle of </w:t>
       </w:r>
       <m:oMath>
         <m:acc>
@@ -1534,7 +1554,19 @@
         <w:rPr>
           <w:rFonts w:ascii="Cambria Math" w:eastAsiaTheme="minorEastAsia" w:hAnsi="Cambria Math"/>
         </w:rPr>
-        <w:t xml:space="preserve"> with units(4 pts):</w:t>
+        <w:t xml:space="preserve"> with units</w:t>
+      </w:r>
+      <w:r>
+        <w:rPr>
+          <w:rFonts w:ascii="Cambria Math" w:eastAsiaTheme="minorEastAsia" w:hAnsi="Cambria Math"/>
+        </w:rPr>
+        <w:t xml:space="preserve"> </w:t>
+      </w:r>
+      <w:r>
+        <w:rPr>
+          <w:rFonts w:ascii="Cambria Math" w:eastAsiaTheme="minorEastAsia" w:hAnsi="Cambria Math"/>
+        </w:rPr>
+        <w:t>(4 pts):</w:t>
       </w:r>
     </w:p>
     <w:p>

</xml_diff>